<commit_message>
report: adding project brief
</commit_message>
<xml_diff>
--- a/Report/Report_PFA.docx
+++ b/Report/Report_PFA.docx
@@ -1,12 +1,12 @@
 
 <file path=word/document.xml><?xml version="1.0" encoding="utf-8"?>
-<w:document xmlns:wpc="http://schemas.microsoft.com/office/word/2010/wordprocessingCanvas" xmlns:cx="http://schemas.microsoft.com/office/drawing/2014/chartex" xmlns:cx1="http://schemas.microsoft.com/office/drawing/2015/9/8/chartex" xmlns:cx2="http://schemas.microsoft.com/office/drawing/2015/10/21/chartex" xmlns:cx3="http://schemas.microsoft.com/office/drawing/2016/5/9/chartex" xmlns:cx4="http://schemas.microsoft.com/office/drawing/2016/5/10/chartex" xmlns:cx5="http://schemas.microsoft.com/office/drawing/2016/5/11/chartex" xmlns:cx6="http://schemas.microsoft.com/office/drawing/2016/5/12/chartex" xmlns:cx7="http://schemas.microsoft.com/office/drawing/2016/5/13/chartex" xmlns:cx8="http://schemas.microsoft.com/office/drawing/2016/5/14/chartex" xmlns:mc="http://schemas.openxmlformats.org/markup-compatibility/2006" xmlns:aink="http://schemas.microsoft.com/office/drawing/2016/ink" xmlns:am3d="http://schemas.microsoft.com/office/drawing/2017/model3d" xmlns:o="urn:schemas-microsoft-com:office:office" xmlns:oel="http://schemas.microsoft.com/office/2019/extlst" xmlns:r="http://schemas.openxmlformats.org/officeDocument/2006/relationships" xmlns:m="http://schemas.openxmlformats.org/officeDocument/2006/math" xmlns:v="urn:schemas-microsoft-com:vml" xmlns:wp14="http://schemas.microsoft.com/office/word/2010/wordprocessingDrawing" xmlns:wp="http://schemas.openxmlformats.org/drawingml/2006/wordprocessingDrawing" xmlns:w10="urn:schemas-microsoft-com:office:word" xmlns:w="http://schemas.openxmlformats.org/wordprocessingml/2006/main" xmlns:w14="http://schemas.microsoft.com/office/word/2010/wordml" xmlns:w15="http://schemas.microsoft.com/office/word/2012/wordml" xmlns:w16cex="http://schemas.microsoft.com/office/word/2018/wordml/cex" xmlns:w16cid="http://schemas.microsoft.com/office/word/2016/wordml/cid" xmlns:w16="http://schemas.microsoft.com/office/word/2018/wordml" xmlns:w16sdtdh="http://schemas.microsoft.com/office/word/2020/wordml/sdtdatahash" xmlns:w16se="http://schemas.microsoft.com/office/word/2015/wordml/symex" xmlns:wpg="http://schemas.microsoft.com/office/word/2010/wordprocessingGroup" xmlns:wpi="http://schemas.microsoft.com/office/word/2010/wordprocessingInk" xmlns:wne="http://schemas.microsoft.com/office/word/2006/wordml" xmlns:wps="http://schemas.microsoft.com/office/word/2010/wordprocessingShape" mc:Ignorable="w14 w15 w16se w16cid w16 w16cex w16sdtdh wp14">
+<w:document xmlns:wpc="http://schemas.microsoft.com/office/word/2010/wordprocessingCanvas" xmlns:cx="http://schemas.microsoft.com/office/drawing/2014/chartex" xmlns:cx1="http://schemas.microsoft.com/office/drawing/2015/9/8/chartex" xmlns:mc="http://schemas.openxmlformats.org/markup-compatibility/2006" xmlns:o="urn:schemas-microsoft-com:office:office" xmlns:r="http://schemas.openxmlformats.org/officeDocument/2006/relationships" xmlns:m="http://schemas.openxmlformats.org/officeDocument/2006/math" xmlns:v="urn:schemas-microsoft-com:vml" xmlns:wp14="http://schemas.microsoft.com/office/word/2010/wordprocessingDrawing" xmlns:wp="http://schemas.openxmlformats.org/drawingml/2006/wordprocessingDrawing" xmlns:w10="urn:schemas-microsoft-com:office:word" xmlns:w="http://schemas.openxmlformats.org/wordprocessingml/2006/main" xmlns:w14="http://schemas.microsoft.com/office/word/2010/wordml" xmlns:w15="http://schemas.microsoft.com/office/word/2012/wordml" xmlns:w16se="http://schemas.microsoft.com/office/word/2015/wordml/symex" xmlns:wpg="http://schemas.microsoft.com/office/word/2010/wordprocessingGroup" xmlns:wpi="http://schemas.microsoft.com/office/word/2010/wordprocessingInk" xmlns:wne="http://schemas.microsoft.com/office/word/2006/wordml" xmlns:wps="http://schemas.microsoft.com/office/word/2010/wordprocessingShape" mc:Ignorable="w14 w15 w16se wp14">
   <w:body>
     <w:p>
       <w:r>
         <w:rPr>
           <w:noProof/>
-          <w:lang w:eastAsia="fr-FR"/>
+          <w:lang w:val="fr-FR" w:eastAsia="fr-FR"/>
         </w:rPr>
         <w:drawing>
           <wp:anchor distT="0" distB="0" distL="114300" distR="114300" simplePos="0" relativeHeight="251660288" behindDoc="0" locked="0" layoutInCell="1" allowOverlap="1" wp14:anchorId="32D503A9" wp14:editId="30FA36F9">
@@ -74,7 +74,7 @@
       <w:r>
         <w:rPr>
           <w:noProof/>
-          <w:lang w:eastAsia="fr-FR"/>
+          <w:lang w:val="fr-FR" w:eastAsia="fr-FR"/>
         </w:rPr>
         <w:drawing>
           <wp:anchor distT="0" distB="0" distL="114300" distR="114300" simplePos="0" relativeHeight="251659264" behindDoc="0" locked="0" layoutInCell="1" allowOverlap="1" wp14:anchorId="0A1BBA5D" wp14:editId="64C93555">
@@ -150,6 +150,7 @@
           <w:rFonts w:ascii="Copperplate Gothic Light" w:hAnsi="Copperplate Gothic Light" w:cs="Andalus"/>
           <w:sz w:val="32"/>
           <w:szCs w:val="32"/>
+          <w:lang w:val="fr-FR"/>
         </w:rPr>
       </w:pPr>
       <w:r>
@@ -158,6 +159,7 @@
           <w:color w:val="FF0000"/>
           <w:sz w:val="32"/>
           <w:szCs w:val="32"/>
+          <w:lang w:val="fr-FR"/>
         </w:rPr>
         <w:t>É</w:t>
       </w:r>
@@ -166,6 +168,7 @@
           <w:rFonts w:ascii="Copperplate Gothic Light" w:hAnsi="Copperplate Gothic Light" w:cs="Andalus"/>
           <w:sz w:val="32"/>
           <w:szCs w:val="32"/>
+          <w:lang w:val="fr-FR"/>
         </w:rPr>
         <w:t xml:space="preserve">cole </w:t>
       </w:r>
@@ -175,6 +178,7 @@
           <w:color w:val="FF0000"/>
           <w:sz w:val="32"/>
           <w:szCs w:val="32"/>
+          <w:lang w:val="fr-FR"/>
         </w:rPr>
         <w:t>N</w:t>
       </w:r>
@@ -183,6 +187,7 @@
           <w:rFonts w:ascii="Copperplate Gothic Light" w:hAnsi="Copperplate Gothic Light" w:cs="Andalus"/>
           <w:sz w:val="32"/>
           <w:szCs w:val="32"/>
+          <w:lang w:val="fr-FR"/>
         </w:rPr>
         <w:t xml:space="preserve">ationale </w:t>
       </w:r>
@@ -192,6 +197,7 @@
           <w:color w:val="FF0000"/>
           <w:sz w:val="32"/>
           <w:szCs w:val="32"/>
+          <w:lang w:val="fr-FR"/>
         </w:rPr>
         <w:t>S</w:t>
       </w:r>
@@ -200,6 +206,7 @@
           <w:rFonts w:ascii="Copperplate Gothic Light" w:hAnsi="Copperplate Gothic Light" w:cs="Andalus"/>
           <w:sz w:val="32"/>
           <w:szCs w:val="32"/>
+          <w:lang w:val="fr-FR"/>
         </w:rPr>
         <w:t>upérieure d’</w:t>
       </w:r>
@@ -209,6 +216,7 @@
           <w:color w:val="FF0000"/>
           <w:sz w:val="32"/>
           <w:szCs w:val="32"/>
+          <w:lang w:val="fr-FR"/>
         </w:rPr>
         <w:t>I</w:t>
       </w:r>
@@ -217,6 +225,7 @@
           <w:rFonts w:ascii="Copperplate Gothic Light" w:hAnsi="Copperplate Gothic Light" w:cs="Andalus"/>
           <w:sz w:val="32"/>
           <w:szCs w:val="32"/>
+          <w:lang w:val="fr-FR"/>
         </w:rPr>
         <w:t>nformatique et d’</w:t>
       </w:r>
@@ -226,6 +235,7 @@
           <w:color w:val="FF0000"/>
           <w:sz w:val="32"/>
           <w:szCs w:val="32"/>
+          <w:lang w:val="fr-FR"/>
         </w:rPr>
         <w:t>A</w:t>
       </w:r>
@@ -234,6 +244,7 @@
           <w:rFonts w:ascii="Copperplate Gothic Light" w:hAnsi="Copperplate Gothic Light" w:cs="Andalus"/>
           <w:sz w:val="32"/>
           <w:szCs w:val="32"/>
+          <w:lang w:val="fr-FR"/>
         </w:rPr>
         <w:t xml:space="preserve">nalyse des </w:t>
       </w:r>
@@ -243,6 +254,7 @@
           <w:color w:val="FF0000"/>
           <w:sz w:val="32"/>
           <w:szCs w:val="32"/>
+          <w:lang w:val="fr-FR"/>
         </w:rPr>
         <w:t>S</w:t>
       </w:r>
@@ -251,16 +263,9 @@
           <w:rFonts w:ascii="Copperplate Gothic Light" w:hAnsi="Copperplate Gothic Light" w:cs="Andalus"/>
           <w:sz w:val="32"/>
           <w:szCs w:val="32"/>
-        </w:rPr>
-        <w:t xml:space="preserve">ystèmes – </w:t>
-      </w:r>
-      <w:r>
-        <w:rPr>
-          <w:rFonts w:ascii="Copperplate Gothic Light" w:hAnsi="Copperplate Gothic Light" w:cs="Andalus"/>
-          <w:sz w:val="32"/>
-          <w:szCs w:val="32"/>
-        </w:rPr>
-        <w:t>RABAT</w:t>
+          <w:lang w:val="fr-FR"/>
+        </w:rPr>
+        <w:t>ystèmes – RABAT</w:t>
       </w:r>
     </w:p>
     <w:p>
@@ -269,6 +274,7 @@
           <w:rFonts w:ascii="Andalus" w:hAnsi="Andalus" w:cs="Andalus"/>
           <w:sz w:val="32"/>
           <w:szCs w:val="32"/>
+          <w:lang w:val="fr-FR"/>
         </w:rPr>
       </w:pPr>
     </w:p>
@@ -278,6 +284,7 @@
           <w:rFonts w:ascii="Andalus" w:hAnsi="Andalus" w:cs="Andalus"/>
           <w:sz w:val="32"/>
           <w:szCs w:val="32"/>
+          <w:lang w:val="fr-FR"/>
         </w:rPr>
       </w:pPr>
     </w:p>
@@ -287,6 +294,7 @@
           <w:rFonts w:ascii="Andalus" w:hAnsi="Andalus" w:cs="Andalus"/>
           <w:sz w:val="32"/>
           <w:szCs w:val="32"/>
+          <w:lang w:val="fr-FR"/>
         </w:rPr>
       </w:pPr>
       <w:r>
@@ -295,7 +303,7 @@
           <w:noProof/>
           <w:sz w:val="32"/>
           <w:szCs w:val="32"/>
-          <w:lang w:eastAsia="fr-FR"/>
+          <w:lang w:val="fr-FR" w:eastAsia="fr-FR"/>
         </w:rPr>
         <mc:AlternateContent>
           <mc:Choice Requires="wps">
@@ -352,7 +360,7 @@
               </wp:anchor>
             </w:drawing>
           </mc:Choice>
-          <mc:Fallback>
+          <mc:Fallback xmlns:w16sdtdh="http://schemas.microsoft.com/office/word/2020/wordml/sdtdatahash" xmlns:w16="http://schemas.microsoft.com/office/word/2018/wordml" xmlns:w16cid="http://schemas.microsoft.com/office/word/2016/wordml/cid" xmlns:w16cex="http://schemas.microsoft.com/office/word/2018/wordml/cex" xmlns:oel="http://schemas.microsoft.com/office/2019/extlst" xmlns:am3d="http://schemas.microsoft.com/office/drawing/2017/model3d" xmlns:aink="http://schemas.microsoft.com/office/drawing/2016/ink" xmlns:cx8="http://schemas.microsoft.com/office/drawing/2016/5/14/chartex" xmlns:cx7="http://schemas.microsoft.com/office/drawing/2016/5/13/chartex" xmlns:cx6="http://schemas.microsoft.com/office/drawing/2016/5/12/chartex" xmlns:cx5="http://schemas.microsoft.com/office/drawing/2016/5/11/chartex" xmlns:cx4="http://schemas.microsoft.com/office/drawing/2016/5/10/chartex" xmlns:cx3="http://schemas.microsoft.com/office/drawing/2016/5/9/chartex" xmlns:cx2="http://schemas.microsoft.com/office/drawing/2015/10/21/chartex">
             <w:pict>
               <v:line w14:anchorId="2E55EC47" id="Straight Connector 6" o:spid="_x0000_s1026" style="position:absolute;z-index:251661312;visibility:visible;mso-wrap-style:square;mso-wrap-distance-left:9pt;mso-wrap-distance-top:0;mso-wrap-distance-right:9pt;mso-wrap-distance-bottom:0;mso-position-horizontal:absolute;mso-position-horizontal-relative:text;mso-position-vertical:absolute;mso-position-vertical-relative:text" from="-2.6pt,7.6pt" to="483pt,7.6pt" o:gfxdata="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" strokecolor="black [3213]" strokeweight="4.5pt">
                 <v:stroke joinstyle="miter"/>
@@ -388,7 +396,14 @@
           <w:rFonts w:ascii="Andalus" w:hAnsi="Andalus" w:cs="Andalus"/>
           <w:sz w:val="32"/>
           <w:szCs w:val="32"/>
-        </w:rPr>
+          <w:lang w:val="fr-FR"/>
+        </w:rPr>
+        <w:sectPr>
+          <w:pgSz w:w="12240" w:h="15840"/>
+          <w:pgMar w:top="1440" w:right="1440" w:bottom="1440" w:left="1440" w:header="720" w:footer="720" w:gutter="0"/>
+          <w:cols w:space="720"/>
+          <w:docGrid w:linePitch="360"/>
+        </w:sectPr>
       </w:pPr>
       <w:r>
         <w:rPr>
@@ -396,7 +411,7 @@
           <w:noProof/>
           <w:sz w:val="32"/>
           <w:szCs w:val="32"/>
-          <w:lang w:eastAsia="fr-FR"/>
+          <w:lang w:val="fr-FR" w:eastAsia="fr-FR"/>
         </w:rPr>
         <mc:AlternateContent>
           <mc:Choice Requires="wps">
@@ -453,7 +468,7 @@
               </wp:anchor>
             </w:drawing>
           </mc:Choice>
-          <mc:Fallback>
+          <mc:Fallback xmlns:w16sdtdh="http://schemas.microsoft.com/office/word/2020/wordml/sdtdatahash" xmlns:w16="http://schemas.microsoft.com/office/word/2018/wordml" xmlns:w16cid="http://schemas.microsoft.com/office/word/2016/wordml/cid" xmlns:w16cex="http://schemas.microsoft.com/office/word/2018/wordml/cex" xmlns:oel="http://schemas.microsoft.com/office/2019/extlst" xmlns:am3d="http://schemas.microsoft.com/office/drawing/2017/model3d" xmlns:aink="http://schemas.microsoft.com/office/drawing/2016/ink" xmlns:cx8="http://schemas.microsoft.com/office/drawing/2016/5/14/chartex" xmlns:cx7="http://schemas.microsoft.com/office/drawing/2016/5/13/chartex" xmlns:cx6="http://schemas.microsoft.com/office/drawing/2016/5/12/chartex" xmlns:cx5="http://schemas.microsoft.com/office/drawing/2016/5/11/chartex" xmlns:cx4="http://schemas.microsoft.com/office/drawing/2016/5/10/chartex" xmlns:cx3="http://schemas.microsoft.com/office/drawing/2016/5/9/chartex" xmlns:cx2="http://schemas.microsoft.com/office/drawing/2015/10/21/chartex">
             <w:pict>
               <v:line w14:anchorId="6989C267" id="Straight Connector 7" o:spid="_x0000_s1026" style="position:absolute;z-index:251662336;visibility:visible;mso-wrap-style:square;mso-wrap-distance-left:9pt;mso-wrap-distance-top:0;mso-wrap-distance-right:9pt;mso-wrap-distance-bottom:0;mso-position-horizontal:absolute;mso-position-horizontal-relative:text;mso-position-vertical:absolute;mso-position-vertical-relative:text" from="2.25pt,21.5pt" to="487.85pt,21.5pt" o:gfxdata="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" strokecolor="black [3213]" strokeweight="4.5pt">
                 <v:stroke joinstyle="miter"/>
@@ -466,36 +481,6 @@
     <w:p>
       <w:pPr>
         <w:rPr>
-          <w:rFonts w:asciiTheme="majorHAnsi" w:hAnsiTheme="majorHAnsi" w:cs="Andalus"/>
-          <w:b/>
-          <w:bCs/>
-          <w:sz w:val="32"/>
-          <w:szCs w:val="32"/>
-        </w:rPr>
-        <w:sectPr>
-          <w:pgSz w:w="12240" w:h="15840"/>
-          <w:pgMar w:top="1440" w:right="1440" w:bottom="1440" w:left="1440" w:header="720" w:footer="720" w:gutter="0"/>
-          <w:cols w:space="720"/>
-          <w:docGrid w:linePitch="360"/>
-        </w:sectPr>
-      </w:pPr>
-    </w:p>
-    <w:p>
-      <w:pPr>
-        <w:jc w:val="center"/>
-        <w:rPr>
-          <w:rFonts w:ascii="Lucida Bright" w:hAnsi="Lucida Bright" w:cs="Andalus"/>
-          <w:b/>
-          <w:bCs/>
-          <w:sz w:val="32"/>
-          <w:szCs w:val="32"/>
-        </w:rPr>
-      </w:pPr>
-    </w:p>
-    <w:p>
-      <w:pPr>
-        <w:jc w:val="center"/>
-        <w:rPr>
           <w:rFonts w:ascii="Lucida Bright" w:hAnsi="Lucida Bright" w:cs="Andalus"/>
           <w:b/>
           <w:bCs/>
@@ -625,10 +610,8 @@
           <w:bCs/>
           <w:sz w:val="28"/>
           <w:szCs w:val="28"/>
-          <w:lang w:val="fr-FR"/>
-        </w:rPr>
-      </w:pPr>
-      <w:proofErr w:type="spellStart"/>
+        </w:rPr>
+      </w:pPr>
       <w:r>
         <w:rPr>
           <w:rFonts w:ascii="Lucida Bright" w:hAnsi="Lucida Bright" w:cs="Andalus"/>
@@ -636,11 +619,10 @@
           <w:bCs/>
           <w:sz w:val="32"/>
           <w:szCs w:val="32"/>
-          <w:lang w:val="fr-FR"/>
-        </w:rPr>
-        <w:t>Supervised</w:t>
-      </w:r>
-      <w:proofErr w:type="spellEnd"/>
+        </w:rPr>
+        <w:t xml:space="preserve">Supervised </w:t>
+      </w:r>
+      <w:proofErr w:type="gramStart"/>
       <w:r>
         <w:rPr>
           <w:rFonts w:ascii="Lucida Bright" w:hAnsi="Lucida Bright" w:cs="Andalus"/>
@@ -648,9 +630,8 @@
           <w:bCs/>
           <w:sz w:val="32"/>
           <w:szCs w:val="32"/>
-          <w:lang w:val="fr-FR"/>
-        </w:rPr>
-        <w:t xml:space="preserve"> by</w:t>
+        </w:rPr>
+        <w:t>by</w:t>
       </w:r>
       <w:r>
         <w:rPr>
@@ -659,10 +640,10 @@
           <w:bCs/>
           <w:sz w:val="28"/>
           <w:szCs w:val="28"/>
-          <w:lang w:val="fr-FR"/>
         </w:rPr>
         <w:t> :</w:t>
       </w:r>
+      <w:proofErr w:type="gramEnd"/>
     </w:p>
     <w:p>
       <w:pPr>
@@ -671,7 +652,6 @@
           <w:rFonts w:ascii="Lucida Bright" w:hAnsi="Lucida Bright" w:cs="Andalus"/>
           <w:sz w:val="28"/>
           <w:szCs w:val="28"/>
-          <w:lang w:val="fr-FR"/>
         </w:rPr>
       </w:pPr>
     </w:p>
@@ -682,7 +662,6 @@
           <w:rFonts w:ascii="Lucida Bright" w:hAnsi="Lucida Bright" w:cs="Andalus"/>
           <w:sz w:val="28"/>
           <w:szCs w:val="28"/>
-          <w:lang w:val="fr-FR"/>
         </w:rPr>
       </w:pPr>
       <w:r>
@@ -690,7 +669,6 @@
           <w:rFonts w:ascii="Lucida Bright" w:hAnsi="Lucida Bright" w:cs="Andalus"/>
           <w:sz w:val="28"/>
           <w:szCs w:val="28"/>
-          <w:lang w:val="fr-FR"/>
         </w:rPr>
         <w:t>SABIRI BIHI</w:t>
       </w:r>
@@ -701,7 +679,6 @@
           <w:rFonts w:ascii="Lucida Bright" w:hAnsi="Lucida Bright" w:cs="Andalus"/>
           <w:sz w:val="28"/>
           <w:szCs w:val="28"/>
-          <w:lang w:val="fr-FR"/>
         </w:rPr>
       </w:pPr>
     </w:p>
@@ -711,7 +688,6 @@
           <w:rFonts w:ascii="Lucida Bright" w:hAnsi="Lucida Bright" w:cs="Andalus"/>
           <w:sz w:val="28"/>
           <w:szCs w:val="28"/>
-          <w:lang w:val="fr-FR"/>
         </w:rPr>
         <w:sectPr>
           <w:type w:val="continuous"/>
@@ -728,7 +704,6 @@
           <w:rFonts w:ascii="Lucida Bright" w:hAnsi="Lucida Bright" w:cs="Andalus"/>
           <w:sz w:val="28"/>
           <w:szCs w:val="28"/>
-          <w:lang w:val="fr-FR"/>
         </w:rPr>
       </w:pPr>
     </w:p>
@@ -741,7 +716,6 @@
           <w:bCs/>
           <w:sz w:val="28"/>
           <w:szCs w:val="28"/>
-          <w:lang w:val="fr-FR"/>
         </w:rPr>
       </w:pPr>
     </w:p>
@@ -806,34 +780,9 @@
           <w:sz w:val="28"/>
           <w:szCs w:val="28"/>
         </w:rPr>
-        <w:t xml:space="preserve"> 202</w:t>
-      </w:r>
-      <w:r>
-        <w:rPr>
-          <w:rFonts w:ascii="Lucida Bright" w:hAnsi="Lucida Bright" w:cs="Andalus"/>
-          <w:sz w:val="28"/>
-          <w:szCs w:val="28"/>
-        </w:rPr>
-        <w:t>2</w:t>
-      </w:r>
-      <w:r>
-        <w:rPr>
-          <w:rFonts w:ascii="Lucida Bright" w:hAnsi="Lucida Bright" w:cs="Andalus"/>
-          <w:sz w:val="28"/>
-          <w:szCs w:val="28"/>
-        </w:rPr>
-        <w:t>/202</w:t>
-      </w:r>
-      <w:r>
-        <w:rPr>
-          <w:rFonts w:ascii="Lucida Bright" w:hAnsi="Lucida Bright" w:cs="Andalus"/>
-          <w:sz w:val="28"/>
-          <w:szCs w:val="28"/>
-        </w:rPr>
-        <w:t>3</w:t>
-      </w:r>
-    </w:p>
-    <w:p/>
+        <w:t xml:space="preserve"> 2022/2023</w:t>
+      </w:r>
+    </w:p>
     <w:p/>
     <w:p/>
     <w:p/>
@@ -906,7 +855,40 @@
       </w:r>
     </w:p>
     <w:p/>
-    <w:p/>
+    <w:p>
+      <w:pPr>
+        <w:ind w:firstLine="360"/>
+        <w:rPr>
+          <w:sz w:val="24"/>
+          <w:szCs w:val="24"/>
+        </w:rPr>
+      </w:pPr>
+      <w:r>
+        <w:rPr>
+          <w:sz w:val="24"/>
+          <w:szCs w:val="24"/>
+        </w:rPr>
+        <w:t>The project aims to develop a hybrid recommendation system for health applications that utilizes Natural Language Processing (NLP) to analyze user data, including search history, behavior, preferences, and doctor notes, in order to generate personalized recommendations and predict diseases based on doctor notes analysis. The system will utilize NLP algorithms to process user data and provide tailored recommendations for fitness, nutrition, and medication tracking. Additionally, the system will use doctor notes to predict diseases based on the analysis of medical information. By combining these different data sources, the system can provide personalized recommendations for each user's unique needs and health profile.</w:t>
+      </w:r>
+    </w:p>
+    <w:p>
+      <w:pPr>
+        <w:ind w:firstLine="360"/>
+        <w:rPr>
+          <w:sz w:val="24"/>
+          <w:szCs w:val="24"/>
+        </w:rPr>
+      </w:pPr>
+      <w:bookmarkStart w:id="0" w:name="_GoBack"/>
+      <w:bookmarkEnd w:id="0"/>
+      <w:r>
+        <w:rPr>
+          <w:sz w:val="24"/>
+          <w:szCs w:val="24"/>
+        </w:rPr>
+        <w:t>The project will be completed in 1.5 months and include research on existing systems, data collection and analysis, implementation of NLP algorithms, development of a user interface, and testing and evaluation.</w:t>
+      </w:r>
+    </w:p>
     <w:p>
       <w:pPr>
         <w:pStyle w:val="Heading1"/>
@@ -1065,6 +1047,7 @@
         <w:jc w:val="left"/>
       </w:pPr>
       <w:r>
+        <w:lastRenderedPageBreak/>
         <w:t>Success criteria</w:t>
       </w:r>
     </w:p>
@@ -1161,7 +1144,6 @@
           <w:sz w:val="24"/>
           <w:szCs w:val="24"/>
         </w:rPr>
-        <w:lastRenderedPageBreak/>
         <w:t>The recommendation system should improve user engagement and satisfaction with health applications, as demonstrated by user feedback and usage statistics.</w:t>
       </w:r>
     </w:p>
@@ -1188,7 +1170,7 @@
 </file>
 
 <file path=word/numbering.xml><?xml version="1.0" encoding="utf-8"?>
-<w:numbering xmlns:wpc="http://schemas.microsoft.com/office/word/2010/wordprocessingCanvas" xmlns:cx="http://schemas.microsoft.com/office/drawing/2014/chartex" xmlns:cx1="http://schemas.microsoft.com/office/drawing/2015/9/8/chartex" xmlns:cx2="http://schemas.microsoft.com/office/drawing/2015/10/21/chartex" xmlns:cx3="http://schemas.microsoft.com/office/drawing/2016/5/9/chartex" xmlns:cx4="http://schemas.microsoft.com/office/drawing/2016/5/10/chartex" xmlns:cx5="http://schemas.microsoft.com/office/drawing/2016/5/11/chartex" xmlns:cx6="http://schemas.microsoft.com/office/drawing/2016/5/12/chartex" xmlns:cx7="http://schemas.microsoft.com/office/drawing/2016/5/13/chartex" xmlns:cx8="http://schemas.microsoft.com/office/drawing/2016/5/14/chartex" xmlns:mc="http://schemas.openxmlformats.org/markup-compatibility/2006" xmlns:aink="http://schemas.microsoft.com/office/drawing/2016/ink" xmlns:am3d="http://schemas.microsoft.com/office/drawing/2017/model3d" xmlns:o="urn:schemas-microsoft-com:office:office" xmlns:oel="http://schemas.microsoft.com/office/2019/extlst" xmlns:r="http://schemas.openxmlformats.org/officeDocument/2006/relationships" xmlns:m="http://schemas.openxmlformats.org/officeDocument/2006/math" xmlns:v="urn:schemas-microsoft-com:vml" xmlns:wp14="http://schemas.microsoft.com/office/word/2010/wordprocessingDrawing" xmlns:wp="http://schemas.openxmlformats.org/drawingml/2006/wordprocessingDrawing" xmlns:w10="urn:schemas-microsoft-com:office:word" xmlns:w="http://schemas.openxmlformats.org/wordprocessingml/2006/main" xmlns:w14="http://schemas.microsoft.com/office/word/2010/wordml" xmlns:w15="http://schemas.microsoft.com/office/word/2012/wordml" xmlns:w16cex="http://schemas.microsoft.com/office/word/2018/wordml/cex" xmlns:w16cid="http://schemas.microsoft.com/office/word/2016/wordml/cid" xmlns:w16="http://schemas.microsoft.com/office/word/2018/wordml" xmlns:w16sdtdh="http://schemas.microsoft.com/office/word/2020/wordml/sdtdatahash" xmlns:w16se="http://schemas.microsoft.com/office/word/2015/wordml/symex" xmlns:wpg="http://schemas.microsoft.com/office/word/2010/wordprocessingGroup" xmlns:wpi="http://schemas.microsoft.com/office/word/2010/wordprocessingInk" xmlns:wne="http://schemas.microsoft.com/office/word/2006/wordml" xmlns:wps="http://schemas.microsoft.com/office/word/2010/wordprocessingShape" mc:Ignorable="w14 w15 w16se w16cid w16 w16cex w16sdtdh wp14">
+<w:numbering xmlns:wpc="http://schemas.microsoft.com/office/word/2010/wordprocessingCanvas" xmlns:cx="http://schemas.microsoft.com/office/drawing/2014/chartex" xmlns:cx1="http://schemas.microsoft.com/office/drawing/2015/9/8/chartex" xmlns:mc="http://schemas.openxmlformats.org/markup-compatibility/2006" xmlns:o="urn:schemas-microsoft-com:office:office" xmlns:r="http://schemas.openxmlformats.org/officeDocument/2006/relationships" xmlns:m="http://schemas.openxmlformats.org/officeDocument/2006/math" xmlns:v="urn:schemas-microsoft-com:vml" xmlns:wp14="http://schemas.microsoft.com/office/word/2010/wordprocessingDrawing" xmlns:wp="http://schemas.openxmlformats.org/drawingml/2006/wordprocessingDrawing" xmlns:w10="urn:schemas-microsoft-com:office:word" xmlns:w="http://schemas.openxmlformats.org/wordprocessingml/2006/main" xmlns:w14="http://schemas.microsoft.com/office/word/2010/wordml" xmlns:w15="http://schemas.microsoft.com/office/word/2012/wordml" xmlns:w16se="http://schemas.microsoft.com/office/word/2015/wordml/symex" xmlns:wpg="http://schemas.microsoft.com/office/word/2010/wordprocessingGroup" xmlns:wpi="http://schemas.microsoft.com/office/word/2010/wordprocessingInk" xmlns:wne="http://schemas.microsoft.com/office/word/2006/wordml" xmlns:wps="http://schemas.microsoft.com/office/word/2010/wordprocessingShape" mc:Ignorable="w14 w15 w16se wp14">
   <w:abstractNum w:abstractNumId="0" w15:restartNumberingAfterBreak="0">
     <w:nsid w:val="0DE42885"/>
     <w:multiLevelType w:val="hybridMultilevel"/>
@@ -1819,29 +1801,29 @@
       </w:pPr>
     </w:lvl>
   </w:abstractNum>
-  <w:num w:numId="1" w16cid:durableId="412287940">
+  <w:num w:numId="1">
     <w:abstractNumId w:val="2"/>
   </w:num>
-  <w:num w:numId="2" w16cid:durableId="38164060">
+  <w:num w:numId="2">
     <w:abstractNumId w:val="3"/>
   </w:num>
-  <w:num w:numId="3" w16cid:durableId="1523278144">
+  <w:num w:numId="3">
     <w:abstractNumId w:val="4"/>
   </w:num>
-  <w:num w:numId="4" w16cid:durableId="1232425615">
+  <w:num w:numId="4">
     <w:abstractNumId w:val="0"/>
   </w:num>
-  <w:num w:numId="5" w16cid:durableId="615792671">
+  <w:num w:numId="5">
     <w:abstractNumId w:val="1"/>
   </w:num>
-  <w:num w:numId="6" w16cid:durableId="150371624">
+  <w:num w:numId="6">
     <w:abstractNumId w:val="5"/>
   </w:num>
 </w:numbering>
 </file>
 
 <file path=word/styles.xml><?xml version="1.0" encoding="utf-8"?>
-<w:styles xmlns:mc="http://schemas.openxmlformats.org/markup-compatibility/2006" xmlns:r="http://schemas.openxmlformats.org/officeDocument/2006/relationships" xmlns:w="http://schemas.openxmlformats.org/wordprocessingml/2006/main" xmlns:w14="http://schemas.microsoft.com/office/word/2010/wordml" xmlns:w15="http://schemas.microsoft.com/office/word/2012/wordml" xmlns:w16cex="http://schemas.microsoft.com/office/word/2018/wordml/cex" xmlns:w16cid="http://schemas.microsoft.com/office/word/2016/wordml/cid" xmlns:w16="http://schemas.microsoft.com/office/word/2018/wordml" xmlns:w16sdtdh="http://schemas.microsoft.com/office/word/2020/wordml/sdtdatahash" xmlns:w16se="http://schemas.microsoft.com/office/word/2015/wordml/symex" mc:Ignorable="w14 w15 w16se w16cid w16 w16cex w16sdtdh">
+<w:styles xmlns:mc="http://schemas.openxmlformats.org/markup-compatibility/2006" xmlns:r="http://schemas.openxmlformats.org/officeDocument/2006/relationships" xmlns:w="http://schemas.openxmlformats.org/wordprocessingml/2006/main" xmlns:w14="http://schemas.microsoft.com/office/word/2010/wordml" xmlns:w15="http://schemas.microsoft.com/office/word/2012/wordml" xmlns:w16se="http://schemas.microsoft.com/office/word/2015/wordml/symex" mc:Ignorable="w14 w15 w16se">
   <w:docDefaults>
     <w:rPrDefault>
       <w:rPr>
@@ -1857,7 +1839,7 @@
       </w:pPr>
     </w:pPrDefault>
   </w:docDefaults>
-  <w:latentStyles w:defLockedState="0" w:defUIPriority="99" w:defSemiHidden="0" w:defUnhideWhenUsed="0" w:defQFormat="0" w:count="376">
+  <w:latentStyles w:defLockedState="0" w:defUIPriority="99" w:defSemiHidden="0" w:defUnhideWhenUsed="0" w:defQFormat="0" w:count="371">
     <w:lsdException w:name="Normal" w:uiPriority="0" w:qFormat="1"/>
     <w:lsdException w:name="heading 1" w:uiPriority="9" w:qFormat="1"/>
     <w:lsdException w:name="heading 2" w:semiHidden="1" w:uiPriority="9" w:unhideWhenUsed="1" w:qFormat="1"/>
@@ -2229,11 +2211,6 @@
     <w:lsdException w:name="List Table 5 Dark Accent 6" w:uiPriority="50"/>
     <w:lsdException w:name="List Table 6 Colorful Accent 6" w:uiPriority="51"/>
     <w:lsdException w:name="List Table 7 Colorful Accent 6" w:uiPriority="52"/>
-    <w:lsdException w:name="Mention" w:semiHidden="1" w:unhideWhenUsed="1"/>
-    <w:lsdException w:name="Smart Hyperlink" w:semiHidden="1" w:unhideWhenUsed="1"/>
-    <w:lsdException w:name="Hashtag" w:semiHidden="1" w:unhideWhenUsed="1"/>
-    <w:lsdException w:name="Unresolved Mention" w:semiHidden="1" w:unhideWhenUsed="1"/>
-    <w:lsdException w:name="Smart Link" w:semiHidden="1" w:unhideWhenUsed="1"/>
   </w:latentStyles>
   <w:style w:type="paragraph" w:default="1" w:styleId="Normal">
     <w:name w:val="Normal"/>
@@ -2448,6 +2425,7 @@
   <w:style w:type="character" w:default="1" w:styleId="DefaultParagraphFont">
     <w:name w:val="Default Paragraph Font"/>
     <w:uiPriority w:val="1"/>
+    <w:semiHidden/>
     <w:unhideWhenUsed/>
   </w:style>
   <w:style w:type="table" w:default="1" w:styleId="TableNormal">

</xml_diff>